<commit_message>
add contents into README
</commit_message>
<xml_diff>
--- a/designDoc/BillSplit App Design Document.docx
+++ b/designDoc/BillSplit App Design Document.docx
@@ -1140,17 +1140,19 @@
         <w:lastRenderedPageBreak/>
         <w:t>Figma design doc link: </w:t>
       </w:r>
-      <w:r>
-        <w:rPr>
-          <w:rFonts w:ascii="Times New Roman" w:eastAsia="Times New Roman" w:hAnsi="Times New Roman" w:cs="Times New Roman"/>
-          <w:color w:val="000000" w:themeColor="text1"/>
-          <w:kern w:val="0"/>
-          <w:sz w:val="21"/>
-          <w:szCs w:val="21"/>
-          <w14:ligatures w14:val="none"/>
-        </w:rPr>
-        <w:t>https://www.figma.com/design/7YWe4eklInCg2vquPsqewv/Project-3-design?node-id=1-5&amp;t=RVsPq34Lc7BuE9m0-0</w:t>
-      </w:r>
+      <w:hyperlink r:id="rId6" w:history="1">
+        <w:r>
+          <w:rPr>
+            <w:rStyle w:val="Hyperlink"/>
+            <w:rFonts w:ascii="Times New Roman" w:eastAsia="Times New Roman" w:hAnsi="Times New Roman" w:cs="Times New Roman"/>
+            <w:kern w:val="0"/>
+            <w:sz w:val="21"/>
+            <w:szCs w:val="21"/>
+            <w14:ligatures w14:val="none"/>
+          </w:rPr>
+          <w:t>https://www.figma.com/design/7YWe4eklInCg2vquPsqewv/Project-3-design?node-id=1-5&amp;t=RVsPq34Lc7BuE9m0-0</w:t>
+        </w:r>
+      </w:hyperlink>
     </w:p>
     <w:p>
       <w:pPr>
@@ -1211,134 +1213,59 @@
       <w:pPr>
         <w:spacing w:after="240" w:line="240" w:lineRule="auto"/>
         <w:rPr>
-          <w:rFonts w:ascii="Times New Roman" w:eastAsia="Times New Roman" w:hAnsi="Times New Roman" w:cs="Times New Roman"/>
-          <w:color w:val="000000" w:themeColor="text1"/>
-          <w:kern w:val="0"/>
-          <w:sz w:val="21"/>
-          <w:szCs w:val="21"/>
-          <w14:ligatures w14:val="none"/>
-        </w:rPr>
-      </w:pPr>
-      <w:r>
-        <w:rPr>
-          <w:rFonts w:ascii="Times New Roman" w:eastAsia="Times New Roman" w:hAnsi="Times New Roman" w:cs="Times New Roman"/>
-          <w:color w:val="000000" w:themeColor="text1"/>
-          <w:kern w:val="0"/>
-          <w:sz w:val="21"/>
-          <w:szCs w:val="21"/>
-          <w14:ligatures w14:val="none"/>
-        </w:rPr>
-        <w:fldChar w:fldCharType="begin"/>
-      </w:r>
-      <w:r>
-        <w:rPr>
-          <w:rFonts w:ascii="Times New Roman" w:eastAsia="Times New Roman" w:hAnsi="Times New Roman" w:cs="Times New Roman"/>
-          <w:color w:val="000000" w:themeColor="text1"/>
-          <w:kern w:val="0"/>
-          <w:sz w:val="21"/>
-          <w:szCs w:val="21"/>
-          <w14:ligatures w14:val="none"/>
-        </w:rPr>
-        <w:instrText xml:space="preserve"> INCLUDEPICTURE "https://placeholder-image.com/homepage-mockup.png" \* MERGEFORMATINET </w:instrText>
-      </w:r>
-      <w:r>
-        <w:rPr>
-          <w:rFonts w:ascii="Times New Roman" w:eastAsia="Times New Roman" w:hAnsi="Times New Roman" w:cs="Times New Roman"/>
-          <w:color w:val="000000" w:themeColor="text1"/>
-          <w:kern w:val="0"/>
-          <w:sz w:val="21"/>
-          <w:szCs w:val="21"/>
-          <w14:ligatures w14:val="none"/>
-        </w:rPr>
-        <w:fldChar w:fldCharType="separate"/>
-      </w:r>
-      <w:r>
-        <w:rPr>
-          <w:rFonts w:ascii="Times New Roman" w:eastAsia="Times New Roman" w:hAnsi="Times New Roman" w:cs="Times New Roman"/>
-          <w:noProof/>
-          <w:color w:val="000000" w:themeColor="text1"/>
-          <w:kern w:val="0"/>
-          <w:sz w:val="21"/>
-          <w:szCs w:val="21"/>
-          <w14:ligatures w14:val="none"/>
-        </w:rPr>
-        <mc:AlternateContent>
-          <mc:Choice Requires="wps">
-            <w:drawing>
-              <wp:inline distT="0" distB="0" distL="0" distR="0" wp14:anchorId="5E4CC933" wp14:editId="3CAA7814">
-                <wp:extent cx="304800" cy="304800"/>
-                <wp:effectExtent l="0" t="0" r="0" b="0"/>
-                <wp:docPr id="1567228239" name="Rectangle 3" descr="Homepage Mockup"/>
-                <wp:cNvGraphicFramePr>
-                  <a:graphicFrameLocks xmlns:a="http://schemas.openxmlformats.org/drawingml/2006/main" noChangeAspect="1"/>
-                </wp:cNvGraphicFramePr>
-                <a:graphic xmlns:a="http://schemas.openxmlformats.org/drawingml/2006/main">
-                  <a:graphicData uri="http://schemas.microsoft.com/office/word/2010/wordprocessingShape">
-                    <wps:wsp>
-                      <wps:cNvSpPr>
-                        <a:spLocks noChangeAspect="1" noChangeArrowheads="1"/>
-                      </wps:cNvSpPr>
-                      <wps:spPr bwMode="auto">
-                        <a:xfrm>
-                          <a:off x="0" y="0"/>
-                          <a:ext cx="304800" cy="304800"/>
-                        </a:xfrm>
-                        <a:prstGeom prst="rect">
-                          <a:avLst/>
-                        </a:prstGeom>
-                        <a:noFill/>
-                        <a:ln>
-                          <a:noFill/>
-                        </a:ln>
-                        <a:extLst>
-                          <a:ext uri="{909E8E84-426E-40DD-AFC4-6F175D3DCCD1}">
-                            <a14:hiddenFill xmlns:a14="http://schemas.microsoft.com/office/drawing/2010/main">
-                              <a:solidFill>
-                                <a:srgbClr val="FFFFFF"/>
-                              </a:solidFill>
-                            </a14:hiddenFill>
-                          </a:ext>
-                          <a:ext uri="{91240B29-F687-4F45-9708-019B960494DF}">
-                            <a14:hiddenLine xmlns:a14="http://schemas.microsoft.com/office/drawing/2010/main" w="9525">
-                              <a:solidFill>
-                                <a:srgbClr val="000000"/>
-                              </a:solidFill>
-                              <a:miter lim="800000"/>
-                              <a:headEnd/>
-                              <a:tailEnd/>
-                            </a14:hiddenLine>
-                          </a:ext>
-                        </a:extLst>
-                      </wps:spPr>
-                      <wps:bodyPr rot="0" vert="horz" wrap="square" lIns="91440" tIns="45720" rIns="91440" bIns="45720" anchor="t" anchorCtr="0" upright="1">
-                        <a:noAutofit/>
-                      </wps:bodyPr>
-                    </wps:wsp>
-                  </a:graphicData>
-                </a:graphic>
-              </wp:inline>
-            </w:drawing>
-          </mc:Choice>
-          <mc:Fallback>
-            <w:pict>
-              <v:rect w14:anchorId="228DD4AF" id="Rectangle 3" o:spid="_x0000_s1026" alt="Homepage Mockup" style="width:24pt;height:24pt;visibility:visible;mso-wrap-style:square;mso-left-percent:-10001;mso-top-percent:-10001;mso-position-horizontal:absolute;mso-position-horizontal-relative:char;mso-position-vertical:absolute;mso-position-vertical-relative:line;mso-left-percent:-10001;mso-top-percent:-10001;v-text-anchor:top" o:gfxdata="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" filled="f" stroked="f">
-                <o:lock v:ext="edit" aspectratio="t"/>
-                <w10:anchorlock/>
-              </v:rect>
-            </w:pict>
-          </mc:Fallback>
-        </mc:AlternateContent>
-      </w:r>
-      <w:r>
-        <w:rPr>
-          <w:rFonts w:ascii="Times New Roman" w:eastAsia="Times New Roman" w:hAnsi="Times New Roman" w:cs="Times New Roman"/>
-          <w:color w:val="000000" w:themeColor="text1"/>
-          <w:kern w:val="0"/>
-          <w:sz w:val="21"/>
-          <w:szCs w:val="21"/>
-          <w14:ligatures w14:val="none"/>
-        </w:rPr>
-        <w:fldChar w:fldCharType="end"/>
+          <w:rFonts w:ascii="Times New Roman" w:eastAsia="Times New Roman" w:hAnsi="Times New Roman" w:cs="Times New Roman" w:hint="eastAsia"/>
+          <w:color w:val="000000" w:themeColor="text1"/>
+          <w:kern w:val="0"/>
+          <w:sz w:val="21"/>
+          <w:szCs w:val="21"/>
+          <w:lang w:val="en-US"/>
+          <w14:ligatures w14:val="none"/>
+        </w:rPr>
+      </w:pPr>
+      <w:r>
+        <w:rPr>
+          <w:rFonts w:ascii="Times New Roman" w:eastAsia="Times New Roman" w:hAnsi="Times New Roman" w:cs="Times New Roman"/>
+          <w:color w:val="000000" w:themeColor="text1"/>
+          <w:kern w:val="0"/>
+          <w:sz w:val="21"/>
+          <w:szCs w:val="21"/>
+          <w14:ligatures w14:val="none"/>
+        </w:rPr>
+        <w:drawing>
+          <wp:inline distT="0" distB="0" distL="0" distR="0" wp14:anchorId="159FF9DA" wp14:editId="60CADE77">
+            <wp:extent cx="5943600" cy="3681095"/>
+            <wp:effectExtent l="0" t="0" r="0" b="1905"/>
+            <wp:docPr id="1082713162" name="Picture 1" descr="A screenshot of a web page&#10;&#10;AI-generated content may be incorrect."/>
+            <wp:cNvGraphicFramePr>
+              <a:graphicFrameLocks xmlns:a="http://schemas.openxmlformats.org/drawingml/2006/main" noChangeAspect="1"/>
+            </wp:cNvGraphicFramePr>
+            <a:graphic xmlns:a="http://schemas.openxmlformats.org/drawingml/2006/main">
+              <a:graphicData uri="http://schemas.openxmlformats.org/drawingml/2006/picture">
+                <pic:pic xmlns:pic="http://schemas.openxmlformats.org/drawingml/2006/picture">
+                  <pic:nvPicPr>
+                    <pic:cNvPr id="1082713162" name="Picture 1" descr="A screenshot of a web page&#10;&#10;AI-generated content may be incorrect."/>
+                    <pic:cNvPicPr/>
+                  </pic:nvPicPr>
+                  <pic:blipFill>
+                    <a:blip r:embed="rId7"/>
+                    <a:stretch>
+                      <a:fillRect/>
+                    </a:stretch>
+                  </pic:blipFill>
+                  <pic:spPr>
+                    <a:xfrm>
+                      <a:off x="0" y="0"/>
+                      <a:ext cx="5943600" cy="3681095"/>
+                    </a:xfrm>
+                    <a:prstGeom prst="rect">
+                      <a:avLst/>
+                    </a:prstGeom>
+                  </pic:spPr>
+                </pic:pic>
+              </a:graphicData>
+            </a:graphic>
+          </wp:inline>
+        </w:drawing>
       </w:r>
     </w:p>
     <w:p>
@@ -1395,7 +1322,51 @@
           <w:szCs w:val="21"/>
           <w14:ligatures w14:val="none"/>
         </w:rPr>
-        <w:t>Navigation bar with Home, Friends, Expenses</w:t>
+        <w:t xml:space="preserve">Navigation bar with </w:t>
+      </w:r>
+      <w:r>
+        <w:rPr>
+          <w:rFonts w:ascii="Times New Roman" w:eastAsia="Times New Roman" w:hAnsi="Times New Roman" w:cs="Times New Roman" w:hint="eastAsia"/>
+          <w:color w:val="000000" w:themeColor="text1"/>
+          <w:kern w:val="0"/>
+          <w:sz w:val="21"/>
+          <w:szCs w:val="21"/>
+          <w14:ligatures w14:val="none"/>
+        </w:rPr>
+        <w:t>D</w:t>
+      </w:r>
+      <w:r>
+        <w:rPr>
+          <w:rFonts w:ascii="Times New Roman" w:eastAsia="Times New Roman" w:hAnsi="Times New Roman" w:cs="Times New Roman"/>
+          <w:color w:val="000000" w:themeColor="text1"/>
+          <w:kern w:val="0"/>
+          <w:sz w:val="21"/>
+          <w:szCs w:val="21"/>
+          <w14:ligatures w14:val="none"/>
+        </w:rPr>
+        <w:t>ashboard page and</w:t>
+      </w:r>
+      <w:r>
+        <w:rPr>
+          <w:rFonts w:ascii="Times New Roman" w:eastAsia="Times New Roman" w:hAnsi="Times New Roman" w:cs="Times New Roman"/>
+          <w:color w:val="000000" w:themeColor="text1"/>
+          <w:kern w:val="0"/>
+          <w:sz w:val="21"/>
+          <w:szCs w:val="21"/>
+          <w14:ligatures w14:val="none"/>
+        </w:rPr>
+        <w:t xml:space="preserve"> Expenses</w:t>
+      </w:r>
+      <w:r>
+        <w:rPr>
+          <w:rFonts w:ascii="Times New Roman" w:eastAsia="Times New Roman" w:hAnsi="Times New Roman" w:cs="Times New Roman"/>
+          <w:color w:val="000000" w:themeColor="text1"/>
+          <w:kern w:val="0"/>
+          <w:sz w:val="21"/>
+          <w:szCs w:val="21"/>
+          <w14:ligatures w14:val="none"/>
+        </w:rPr>
+        <w:t xml:space="preserve"> page.</w:t>
       </w:r>
     </w:p>
     <w:p>
@@ -1556,7 +1527,68 @@
           <w:szCs w:val="21"/>
           <w14:ligatures w14:val="none"/>
         </w:rPr>
-        <w:t>Options to add new expense, settle up, or edit friend details</w:t>
+        <w:t xml:space="preserve">Options to </w:t>
+      </w:r>
+      <w:r>
+        <w:rPr>
+          <w:rFonts w:ascii="Times New Roman" w:eastAsia="Times New Roman" w:hAnsi="Times New Roman" w:cs="Times New Roman"/>
+          <w:color w:val="000000" w:themeColor="text1"/>
+          <w:kern w:val="0"/>
+          <w:sz w:val="21"/>
+          <w:szCs w:val="21"/>
+          <w14:ligatures w14:val="none"/>
+        </w:rPr>
+        <w:t>edit or delete</w:t>
+      </w:r>
+      <w:r>
+        <w:rPr>
+          <w:rFonts w:ascii="Times New Roman" w:eastAsia="Times New Roman" w:hAnsi="Times New Roman" w:cs="Times New Roman"/>
+          <w:color w:val="000000" w:themeColor="text1"/>
+          <w:kern w:val="0"/>
+          <w:sz w:val="21"/>
+          <w:szCs w:val="21"/>
+          <w14:ligatures w14:val="none"/>
+        </w:rPr>
+        <w:t xml:space="preserve"> friend details</w:t>
+      </w:r>
+      <w:r>
+        <w:rPr>
+          <w:rFonts w:ascii="Times New Roman" w:eastAsia="Times New Roman" w:hAnsi="Times New Roman" w:cs="Times New Roman"/>
+          <w:color w:val="000000" w:themeColor="text1"/>
+          <w:kern w:val="0"/>
+          <w:sz w:val="21"/>
+          <w:szCs w:val="21"/>
+          <w14:ligatures w14:val="none"/>
+        </w:rPr>
+        <w:t xml:space="preserve"> and settle up balance with the friend</w:t>
+      </w:r>
+    </w:p>
+    <w:p>
+      <w:pPr>
+        <w:numPr>
+          <w:ilvl w:val="0"/>
+          <w:numId w:val="10"/>
+        </w:numPr>
+        <w:spacing w:after="0" w:line="240" w:lineRule="auto"/>
+        <w:rPr>
+          <w:rFonts w:ascii="Times New Roman" w:eastAsia="Times New Roman" w:hAnsi="Times New Roman" w:cs="Times New Roman"/>
+          <w:color w:val="000000" w:themeColor="text1"/>
+          <w:kern w:val="0"/>
+          <w:sz w:val="21"/>
+          <w:szCs w:val="21"/>
+          <w14:ligatures w14:val="none"/>
+        </w:rPr>
+      </w:pPr>
+      <w:r>
+        <w:rPr>
+          <w:rFonts w:ascii="Times New Roman" w:eastAsia="Times New Roman" w:hAnsi="Times New Roman" w:cs="Times New Roman"/>
+          <w:color w:val="000000" w:themeColor="text1"/>
+          <w:kern w:val="0"/>
+          <w:sz w:val="21"/>
+          <w:szCs w:val="21"/>
+          <w14:ligatures w14:val="none"/>
+        </w:rPr>
+        <w:t>Search bar to search friend and sort buttons to sort by name/ balance</w:t>
       </w:r>
     </w:p>
     <w:p>
@@ -1586,6 +1618,17 @@
         </w:rPr>
         <w:t>Recent expense items</w:t>
       </w:r>
+      <w:r>
+        <w:rPr>
+          <w:rFonts w:ascii="Times New Roman" w:eastAsia="Times New Roman" w:hAnsi="Times New Roman" w:cs="Times New Roman"/>
+          <w:color w:val="000000" w:themeColor="text1"/>
+          <w:kern w:val="0"/>
+          <w:sz w:val="21"/>
+          <w:szCs w:val="21"/>
+          <w14:ligatures w14:val="none"/>
+        </w:rPr>
+        <w:t xml:space="preserve"> (switch to expenses page by clicking View all)</w:t>
+      </w:r>
     </w:p>
     <w:p>
       <w:pPr>
@@ -1613,7 +1656,33 @@
           <w:szCs w:val="30"/>
           <w14:ligatures w14:val="none"/>
         </w:rPr>
-        <w:t>Expense Entry Screen:</w:t>
+        <w:t xml:space="preserve">Expense </w:t>
+      </w:r>
+      <w:r>
+        <w:rPr>
+          <w:rFonts w:ascii="Times New Roman" w:eastAsia="Times New Roman" w:hAnsi="Times New Roman" w:cs="Times New Roman"/>
+          <w:b/>
+          <w:bCs/>
+          <w:color w:val="000000" w:themeColor="text1"/>
+          <w:kern w:val="0"/>
+          <w:sz w:val="30"/>
+          <w:szCs w:val="30"/>
+          <w14:ligatures w14:val="none"/>
+        </w:rPr>
+        <w:t>Page</w:t>
+      </w:r>
+      <w:r>
+        <w:rPr>
+          <w:rFonts w:ascii="Times New Roman" w:eastAsia="Times New Roman" w:hAnsi="Times New Roman" w:cs="Times New Roman"/>
+          <w:b/>
+          <w:bCs/>
+          <w:color w:val="000000" w:themeColor="text1"/>
+          <w:kern w:val="0"/>
+          <w:sz w:val="30"/>
+          <w:szCs w:val="30"/>
+          <w14:ligatures w14:val="none"/>
+        </w:rPr>
+        <w:t>:</w:t>
       </w:r>
     </w:p>
     <w:p>
@@ -1730,7 +1799,7 @@
           </mc:Choice>
           <mc:Fallback>
             <w:pict>
-              <v:rect w14:anchorId="7D7AB99C" id="Rectangle 2" o:spid="_x0000_s1026" alt="Expense Entry Mockup" style="width:24pt;height:24pt;visibility:visible;mso-wrap-style:square;mso-left-percent:-10001;mso-top-percent:-10001;mso-position-horizontal:absolute;mso-position-horizontal-relative:char;mso-position-vertical:absolute;mso-position-vertical-relative:line;mso-left-percent:-10001;mso-top-percent:-10001;v-text-anchor:top" o:gfxdata="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" filled="f" stroked="f">
+              <v:rect w14:anchorId="1871829D" id="Rectangle 2" o:spid="_x0000_s1026" alt="Expense Entry Mockup" style="width:24pt;height:24pt;visibility:visible;mso-wrap-style:square;mso-left-percent:-10001;mso-top-percent:-10001;mso-position-horizontal:absolute;mso-position-horizontal-relative:char;mso-position-vertical:absolute;mso-position-vertical-relative:line;mso-left-percent:-10001;mso-top-percent:-10001;v-text-anchor:top" o:gfxdata="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" filled="f" stroked="f">
                 <o:lock v:ext="edit" aspectratio="t"/>
                 <w10:anchorlock/>
               </v:rect>
@@ -1888,6 +1957,7 @@
           <w:szCs w:val="21"/>
           <w14:ligatures w14:val="none"/>
         </w:rPr>
+        <w:lastRenderedPageBreak/>
         <w:t>Date picker</w:t>
       </w:r>
     </w:p>
@@ -4324,12 +4394,23 @@
     <w:name w:val="Hyperlink"/>
     <w:basedOn w:val="DefaultParagraphFont"/>
     <w:uiPriority w:val="99"/>
-    <w:semiHidden/>
     <w:unhideWhenUsed/>
     <w:rsid w:val="002F3D3A"/>
     <w:rPr>
       <w:color w:val="0000FF"/>
       <w:u w:val="single"/>
+    </w:rPr>
+  </w:style>
+  <w:style w:type="character" w:styleId="UnresolvedMention">
+    <w:name w:val="Unresolved Mention"/>
+    <w:basedOn w:val="DefaultParagraphFont"/>
+    <w:uiPriority w:val="99"/>
+    <w:semiHidden/>
+    <w:unhideWhenUsed/>
+    <w:rsid w:val="00CD21A5"/>
+    <w:rPr>
+      <w:color w:val="605E5C"/>
+      <w:shd w:val="clear" w:color="auto" w:fill="E1DFDD"/>
     </w:rPr>
   </w:style>
 </w:styles>
@@ -4628,4 +4709,16 @@
     </a:ext>
   </a:extLst>
 </a:theme>
+</file>
+
+<file path=customXml/item1.xml><?xml version="1.0" encoding="utf-8"?>
+<b:Sources xmlns:b="http://schemas.openxmlformats.org/officeDocument/2006/bibliography" xmlns="http://schemas.openxmlformats.org/officeDocument/2006/bibliography" SelectedStyle="/APASixthEditionOfficeOnline.xsl" StyleName="APA" Version="6"/>
+</file>
+
+<file path=customXml/itemProps1.xml><?xml version="1.0" encoding="utf-8"?>
+<ds:datastoreItem xmlns:ds="http://schemas.openxmlformats.org/officeDocument/2006/customXml" ds:itemID="{C4DFAD1C-2C61-E742-BB83-F9E3B9145934}">
+  <ds:schemaRefs>
+    <ds:schemaRef ds:uri="http://schemas.openxmlformats.org/officeDocument/2006/bibliography"/>
+  </ds:schemaRefs>
+</ds:datastoreItem>
 </file>
</xml_diff>

<commit_message>
fixed add friend and edit friend bug
</commit_message>
<xml_diff>
--- a/designDoc/BillSplit App Design Document.docx
+++ b/designDoc/BillSplit App Design Document.docx
@@ -1213,7 +1213,7 @@
       <w:pPr>
         <w:spacing w:after="240" w:line="240" w:lineRule="auto"/>
         <w:rPr>
-          <w:rFonts w:ascii="Times New Roman" w:eastAsia="Times New Roman" w:hAnsi="Times New Roman" w:cs="Times New Roman" w:hint="eastAsia"/>
+          <w:rFonts w:ascii="Times New Roman" w:eastAsia="Times New Roman" w:hAnsi="Times New Roman" w:cs="Times New Roman"/>
           <w:color w:val="000000" w:themeColor="text1"/>
           <w:kern w:val="0"/>
           <w:sz w:val="21"/>
@@ -1225,6 +1225,7 @@
       <w:r>
         <w:rPr>
           <w:rFonts w:ascii="Times New Roman" w:eastAsia="Times New Roman" w:hAnsi="Times New Roman" w:cs="Times New Roman"/>
+          <w:noProof/>
           <w:color w:val="000000" w:themeColor="text1"/>
           <w:kern w:val="0"/>
           <w:sz w:val="21"/>
@@ -1394,29 +1395,7 @@
           <w:szCs w:val="21"/>
           <w14:ligatures w14:val="none"/>
         </w:rPr>
-        <w:t xml:space="preserve">Dashboard showing balance </w:t>
-      </w:r>
-      <w:r>
-        <w:rPr>
-          <w:rFonts w:ascii="Times New Roman" w:eastAsia="Times New Roman" w:hAnsi="Times New Roman" w:cs="Times New Roman"/>
-          <w:color w:val="000000" w:themeColor="text1"/>
-          <w:kern w:val="0"/>
-          <w:sz w:val="21"/>
-          <w:szCs w:val="21"/>
-          <w14:ligatures w14:val="none"/>
-        </w:rPr>
-        <w:t>with color code for positive/negative</w:t>
-      </w:r>
-      <w:r>
-        <w:rPr>
-          <w:rFonts w:ascii="Times New Roman" w:eastAsia="Times New Roman" w:hAnsi="Times New Roman" w:cs="Times New Roman"/>
-          <w:color w:val="000000" w:themeColor="text1"/>
-          <w:kern w:val="0"/>
-          <w:sz w:val="21"/>
-          <w:szCs w:val="21"/>
-          <w14:ligatures w14:val="none"/>
-        </w:rPr>
-        <w:t xml:space="preserve"> and “who owes who</w:t>
+        <w:t>Dashboard showing balance with color code for positive/negative and “who owes who</w:t>
       </w:r>
       <w:r>
         <w:rPr>
@@ -1687,136 +1666,66 @@
     </w:p>
     <w:p>
       <w:pPr>
-        <w:spacing w:after="240" w:line="240" w:lineRule="auto"/>
-        <w:rPr>
-          <w:rFonts w:ascii="Times New Roman" w:eastAsia="Times New Roman" w:hAnsi="Times New Roman" w:cs="Times New Roman"/>
-          <w:color w:val="000000" w:themeColor="text1"/>
-          <w:kern w:val="0"/>
-          <w:sz w:val="21"/>
-          <w:szCs w:val="21"/>
-          <w14:ligatures w14:val="none"/>
-        </w:rPr>
-      </w:pPr>
-      <w:r>
-        <w:rPr>
-          <w:rFonts w:ascii="Times New Roman" w:eastAsia="Times New Roman" w:hAnsi="Times New Roman" w:cs="Times New Roman"/>
-          <w:color w:val="000000" w:themeColor="text1"/>
-          <w:kern w:val="0"/>
-          <w:sz w:val="21"/>
-          <w:szCs w:val="21"/>
-          <w14:ligatures w14:val="none"/>
-        </w:rPr>
-        <w:fldChar w:fldCharType="begin"/>
-      </w:r>
-      <w:r>
-        <w:rPr>
-          <w:rFonts w:ascii="Times New Roman" w:eastAsia="Times New Roman" w:hAnsi="Times New Roman" w:cs="Times New Roman"/>
-          <w:color w:val="000000" w:themeColor="text1"/>
-          <w:kern w:val="0"/>
-          <w:sz w:val="21"/>
-          <w:szCs w:val="21"/>
-          <w14:ligatures w14:val="none"/>
-        </w:rPr>
-        <w:instrText xml:space="preserve"> INCLUDEPICTURE "https://placeholder-image.com/expense-entry-mockup.png" \* MERGEFORMATINET </w:instrText>
-      </w:r>
-      <w:r>
-        <w:rPr>
-          <w:rFonts w:ascii="Times New Roman" w:eastAsia="Times New Roman" w:hAnsi="Times New Roman" w:cs="Times New Roman"/>
-          <w:color w:val="000000" w:themeColor="text1"/>
-          <w:kern w:val="0"/>
-          <w:sz w:val="21"/>
-          <w:szCs w:val="21"/>
-          <w14:ligatures w14:val="none"/>
-        </w:rPr>
-        <w:fldChar w:fldCharType="separate"/>
-      </w:r>
-      <w:r>
-        <w:rPr>
-          <w:rFonts w:ascii="Times New Roman" w:eastAsia="Times New Roman" w:hAnsi="Times New Roman" w:cs="Times New Roman"/>
-          <w:noProof/>
-          <w:color w:val="000000" w:themeColor="text1"/>
-          <w:kern w:val="0"/>
-          <w:sz w:val="21"/>
-          <w:szCs w:val="21"/>
-          <w14:ligatures w14:val="none"/>
-        </w:rPr>
-        <mc:AlternateContent>
-          <mc:Choice Requires="wps">
-            <w:drawing>
-              <wp:inline distT="0" distB="0" distL="0" distR="0" wp14:anchorId="42CF9FC4" wp14:editId="7A1A13C8">
-                <wp:extent cx="304800" cy="304800"/>
-                <wp:effectExtent l="0" t="0" r="0" b="0"/>
-                <wp:docPr id="702293368" name="Rectangle 2" descr="Expense Entry Mockup"/>
-                <wp:cNvGraphicFramePr>
-                  <a:graphicFrameLocks xmlns:a="http://schemas.openxmlformats.org/drawingml/2006/main" noChangeAspect="1"/>
-                </wp:cNvGraphicFramePr>
-                <a:graphic xmlns:a="http://schemas.openxmlformats.org/drawingml/2006/main">
-                  <a:graphicData uri="http://schemas.microsoft.com/office/word/2010/wordprocessingShape">
-                    <wps:wsp>
-                      <wps:cNvSpPr>
-                        <a:spLocks noChangeAspect="1" noChangeArrowheads="1"/>
-                      </wps:cNvSpPr>
-                      <wps:spPr bwMode="auto">
-                        <a:xfrm>
-                          <a:off x="0" y="0"/>
-                          <a:ext cx="304800" cy="304800"/>
-                        </a:xfrm>
-                        <a:prstGeom prst="rect">
-                          <a:avLst/>
-                        </a:prstGeom>
-                        <a:noFill/>
-                        <a:ln>
-                          <a:noFill/>
-                        </a:ln>
-                        <a:extLst>
-                          <a:ext uri="{909E8E84-426E-40DD-AFC4-6F175D3DCCD1}">
-                            <a14:hiddenFill xmlns:a14="http://schemas.microsoft.com/office/drawing/2010/main">
-                              <a:solidFill>
-                                <a:srgbClr val="FFFFFF"/>
-                              </a:solidFill>
-                            </a14:hiddenFill>
-                          </a:ext>
-                          <a:ext uri="{91240B29-F687-4F45-9708-019B960494DF}">
-                            <a14:hiddenLine xmlns:a14="http://schemas.microsoft.com/office/drawing/2010/main" w="9525">
-                              <a:solidFill>
-                                <a:srgbClr val="000000"/>
-                              </a:solidFill>
-                              <a:miter lim="800000"/>
-                              <a:headEnd/>
-                              <a:tailEnd/>
-                            </a14:hiddenLine>
-                          </a:ext>
-                        </a:extLst>
-                      </wps:spPr>
-                      <wps:bodyPr rot="0" vert="horz" wrap="square" lIns="91440" tIns="45720" rIns="91440" bIns="45720" anchor="t" anchorCtr="0" upright="1">
-                        <a:noAutofit/>
-                      </wps:bodyPr>
-                    </wps:wsp>
-                  </a:graphicData>
-                </a:graphic>
-              </wp:inline>
-            </w:drawing>
-          </mc:Choice>
-          <mc:Fallback>
-            <w:pict>
-              <v:rect w14:anchorId="1871829D" id="Rectangle 2" o:spid="_x0000_s1026" alt="Expense Entry Mockup" style="width:24pt;height:24pt;visibility:visible;mso-wrap-style:square;mso-left-percent:-10001;mso-top-percent:-10001;mso-position-horizontal:absolute;mso-position-horizontal-relative:char;mso-position-vertical:absolute;mso-position-vertical-relative:line;mso-left-percent:-10001;mso-top-percent:-10001;v-text-anchor:top" o:gfxdata="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" filled="f" stroked="f">
-                <o:lock v:ext="edit" aspectratio="t"/>
-                <w10:anchorlock/>
-              </v:rect>
-            </w:pict>
-          </mc:Fallback>
-        </mc:AlternateContent>
-      </w:r>
-      <w:r>
-        <w:rPr>
-          <w:rFonts w:ascii="Times New Roman" w:eastAsia="Times New Roman" w:hAnsi="Times New Roman" w:cs="Times New Roman"/>
-          <w:color w:val="000000" w:themeColor="text1"/>
-          <w:kern w:val="0"/>
-          <w:sz w:val="21"/>
-          <w:szCs w:val="21"/>
-          <w14:ligatures w14:val="none"/>
-        </w:rPr>
-        <w:fldChar w:fldCharType="end"/>
+        <w:spacing w:before="360" w:after="240" w:line="240" w:lineRule="auto"/>
+        <w:outlineLvl w:val="2"/>
+        <w:rPr>
+          <w:rFonts w:ascii="Times New Roman" w:eastAsia="Times New Roman" w:hAnsi="Times New Roman" w:cs="Times New Roman"/>
+          <w:b/>
+          <w:bCs/>
+          <w:color w:val="000000" w:themeColor="text1"/>
+          <w:kern w:val="0"/>
+          <w:sz w:val="30"/>
+          <w:szCs w:val="30"/>
+          <w14:ligatures w14:val="none"/>
+        </w:rPr>
+      </w:pPr>
+      <w:r>
+        <w:rPr>
+          <w:rFonts w:ascii="Times New Roman" w:eastAsia="Times New Roman" w:hAnsi="Times New Roman" w:cs="Times New Roman"/>
+          <w:b/>
+          <w:bCs/>
+          <w:color w:val="000000" w:themeColor="text1"/>
+          <w:kern w:val="0"/>
+          <w:sz w:val="30"/>
+          <w:szCs w:val="30"/>
+          <w14:ligatures w14:val="none"/>
+        </w:rPr>
+        <w:lastRenderedPageBreak/>
+        <w:drawing>
+          <wp:inline distT="0" distB="0" distL="0" distR="0" wp14:anchorId="045DE403" wp14:editId="52689077">
+            <wp:extent cx="5943600" cy="3653155"/>
+            <wp:effectExtent l="0" t="0" r="0" b="4445"/>
+            <wp:docPr id="17986334" name="Picture 1" descr="A screenshot of a computer&#10;&#10;AI-generated content may be incorrect."/>
+            <wp:cNvGraphicFramePr>
+              <a:graphicFrameLocks xmlns:a="http://schemas.openxmlformats.org/drawingml/2006/main" noChangeAspect="1"/>
+            </wp:cNvGraphicFramePr>
+            <a:graphic xmlns:a="http://schemas.openxmlformats.org/drawingml/2006/main">
+              <a:graphicData uri="http://schemas.openxmlformats.org/drawingml/2006/picture">
+                <pic:pic xmlns:pic="http://schemas.openxmlformats.org/drawingml/2006/picture">
+                  <pic:nvPicPr>
+                    <pic:cNvPr id="17986334" name="Picture 1" descr="A screenshot of a computer&#10;&#10;AI-generated content may be incorrect."/>
+                    <pic:cNvPicPr/>
+                  </pic:nvPicPr>
+                  <pic:blipFill>
+                    <a:blip r:embed="rId8"/>
+                    <a:stretch>
+                      <a:fillRect/>
+                    </a:stretch>
+                  </pic:blipFill>
+                  <pic:spPr>
+                    <a:xfrm>
+                      <a:off x="0" y="0"/>
+                      <a:ext cx="5943600" cy="3653155"/>
+                    </a:xfrm>
+                    <a:prstGeom prst="rect">
+                      <a:avLst/>
+                    </a:prstGeom>
+                  </pic:spPr>
+                </pic:pic>
+              </a:graphicData>
+            </a:graphic>
+          </wp:inline>
+        </w:drawing>
       </w:r>
     </w:p>
     <w:p>
@@ -1873,7 +1782,18 @@
           <w:szCs w:val="21"/>
           <w14:ligatures w14:val="none"/>
         </w:rPr>
-        <w:t>Select friend dropdown</w:t>
+        <w:t xml:space="preserve">Search bar to search </w:t>
+      </w:r>
+      <w:r>
+        <w:rPr>
+          <w:rFonts w:ascii="Times New Roman" w:eastAsia="Times New Roman" w:hAnsi="Times New Roman" w:cs="Times New Roman"/>
+          <w:color w:val="000000" w:themeColor="text1"/>
+          <w:kern w:val="0"/>
+          <w:sz w:val="21"/>
+          <w:szCs w:val="21"/>
+          <w14:ligatures w14:val="none"/>
+        </w:rPr>
+        <w:t>expenses by description</w:t>
       </w:r>
     </w:p>
     <w:p>
@@ -1901,7 +1821,7 @@
           <w:szCs w:val="21"/>
           <w14:ligatures w14:val="none"/>
         </w:rPr>
-        <w:t>Amount entry field</w:t>
+        <w:t>Add expense button to add new expense item</w:t>
       </w:r>
     </w:p>
     <w:p>
@@ -1929,7 +1849,7 @@
           <w:szCs w:val="21"/>
           <w14:ligatures w14:val="none"/>
         </w:rPr>
-        <w:t>Description field</w:t>
+        <w:t>Filter area to filter by friend, status (settled or unsettled), expense date from date and to date range</w:t>
       </w:r>
     </w:p>
     <w:p>
@@ -1957,7 +1877,287 @@
           <w:szCs w:val="21"/>
           <w14:ligatures w14:val="none"/>
         </w:rPr>
-        <w:lastRenderedPageBreak/>
+        <w:t>Sort area to sort expense items by date, amount and description</w:t>
+      </w:r>
+    </w:p>
+    <w:p>
+      <w:pPr>
+        <w:numPr>
+          <w:ilvl w:val="0"/>
+          <w:numId w:val="9"/>
+        </w:numPr>
+        <w:spacing w:before="100" w:beforeAutospacing="1" w:after="100" w:afterAutospacing="1" w:line="240" w:lineRule="auto"/>
+        <w:rPr>
+          <w:rFonts w:ascii="Times New Roman" w:eastAsia="Times New Roman" w:hAnsi="Times New Roman" w:cs="Times New Roman"/>
+          <w:color w:val="000000" w:themeColor="text1"/>
+          <w:kern w:val="0"/>
+          <w:sz w:val="21"/>
+          <w:szCs w:val="21"/>
+          <w14:ligatures w14:val="none"/>
+        </w:rPr>
+      </w:pPr>
+      <w:r>
+        <w:rPr>
+          <w:rFonts w:ascii="Times New Roman" w:eastAsia="Times New Roman" w:hAnsi="Times New Roman" w:cs="Times New Roman"/>
+          <w:color w:val="000000" w:themeColor="text1"/>
+          <w:kern w:val="0"/>
+          <w:sz w:val="21"/>
+          <w:szCs w:val="21"/>
+          <w14:ligatures w14:val="none"/>
+        </w:rPr>
+        <w:t>Pagination for sorted/filtered expense items</w:t>
+      </w:r>
+    </w:p>
+    <w:p>
+      <w:pPr>
+        <w:numPr>
+          <w:ilvl w:val="0"/>
+          <w:numId w:val="9"/>
+        </w:numPr>
+        <w:spacing w:before="100" w:beforeAutospacing="1" w:after="100" w:afterAutospacing="1" w:line="240" w:lineRule="auto"/>
+        <w:rPr>
+          <w:rFonts w:ascii="Times New Roman" w:eastAsia="Times New Roman" w:hAnsi="Times New Roman" w:cs="Times New Roman"/>
+          <w:color w:val="000000" w:themeColor="text1"/>
+          <w:kern w:val="0"/>
+          <w:sz w:val="21"/>
+          <w:szCs w:val="21"/>
+          <w14:ligatures w14:val="none"/>
+        </w:rPr>
+      </w:pPr>
+      <w:r>
+        <w:rPr>
+          <w:rFonts w:ascii="Times New Roman" w:eastAsia="Times New Roman" w:hAnsi="Times New Roman" w:cs="Times New Roman"/>
+          <w:color w:val="000000" w:themeColor="text1"/>
+          <w:kern w:val="0"/>
+          <w:sz w:val="21"/>
+          <w:szCs w:val="21"/>
+          <w14:ligatures w14:val="none"/>
+        </w:rPr>
+        <w:t>Click on selected expense item to show details and conduct edit or delete actions</w:t>
+      </w:r>
+    </w:p>
+    <w:p>
+      <w:pPr>
+        <w:spacing w:before="360" w:after="240" w:line="240" w:lineRule="auto"/>
+        <w:outlineLvl w:val="2"/>
+        <w:rPr>
+          <w:rFonts w:ascii="Times New Roman" w:eastAsia="Times New Roman" w:hAnsi="Times New Roman" w:cs="Times New Roman"/>
+          <w:b/>
+          <w:bCs/>
+          <w:color w:val="000000" w:themeColor="text1"/>
+          <w:kern w:val="0"/>
+          <w:sz w:val="30"/>
+          <w:szCs w:val="30"/>
+          <w14:ligatures w14:val="none"/>
+        </w:rPr>
+      </w:pPr>
+      <w:r>
+        <w:rPr>
+          <w:rFonts w:ascii="Times New Roman" w:eastAsia="Times New Roman" w:hAnsi="Times New Roman" w:cs="Times New Roman"/>
+          <w:b/>
+          <w:bCs/>
+          <w:color w:val="000000" w:themeColor="text1"/>
+          <w:kern w:val="0"/>
+          <w:sz w:val="30"/>
+          <w:szCs w:val="30"/>
+          <w14:ligatures w14:val="none"/>
+        </w:rPr>
+        <w:t>Add Expense</w:t>
+      </w:r>
+      <w:r>
+        <w:rPr>
+          <w:rFonts w:ascii="Times New Roman" w:eastAsia="Times New Roman" w:hAnsi="Times New Roman" w:cs="Times New Roman"/>
+          <w:b/>
+          <w:bCs/>
+          <w:color w:val="000000" w:themeColor="text1"/>
+          <w:kern w:val="0"/>
+          <w:sz w:val="30"/>
+          <w:szCs w:val="30"/>
+          <w14:ligatures w14:val="none"/>
+        </w:rPr>
+        <w:t xml:space="preserve"> </w:t>
+      </w:r>
+      <w:r>
+        <w:rPr>
+          <w:rFonts w:ascii="Times New Roman" w:eastAsia="Times New Roman" w:hAnsi="Times New Roman" w:cs="Times New Roman"/>
+          <w:b/>
+          <w:bCs/>
+          <w:color w:val="000000" w:themeColor="text1"/>
+          <w:kern w:val="0"/>
+          <w:sz w:val="30"/>
+          <w:szCs w:val="30"/>
+          <w14:ligatures w14:val="none"/>
+        </w:rPr>
+        <w:t>Modal</w:t>
+      </w:r>
+      <w:r>
+        <w:rPr>
+          <w:rFonts w:ascii="Times New Roman" w:eastAsia="Times New Roman" w:hAnsi="Times New Roman" w:cs="Times New Roman"/>
+          <w:b/>
+          <w:bCs/>
+          <w:color w:val="000000" w:themeColor="text1"/>
+          <w:kern w:val="0"/>
+          <w:sz w:val="30"/>
+          <w:szCs w:val="30"/>
+          <w14:ligatures w14:val="none"/>
+        </w:rPr>
+        <w:t>:</w:t>
+      </w:r>
+    </w:p>
+    <w:p>
+      <w:pPr>
+        <w:spacing w:before="360" w:after="240" w:line="240" w:lineRule="auto"/>
+        <w:outlineLvl w:val="2"/>
+        <w:rPr>
+          <w:rFonts w:ascii="Times New Roman" w:eastAsia="Times New Roman" w:hAnsi="Times New Roman" w:cs="Times New Roman"/>
+          <w:b/>
+          <w:bCs/>
+          <w:color w:val="000000" w:themeColor="text1"/>
+          <w:kern w:val="0"/>
+          <w:sz w:val="30"/>
+          <w:szCs w:val="30"/>
+          <w14:ligatures w14:val="none"/>
+        </w:rPr>
+      </w:pPr>
+    </w:p>
+    <w:p>
+      <w:pPr>
+        <w:spacing w:before="360" w:after="240" w:line="240" w:lineRule="auto"/>
+        <w:outlineLvl w:val="3"/>
+        <w:rPr>
+          <w:rFonts w:ascii="Times New Roman" w:eastAsia="Times New Roman" w:hAnsi="Times New Roman" w:cs="Times New Roman"/>
+          <w:b/>
+          <w:bCs/>
+          <w:color w:val="000000" w:themeColor="text1"/>
+          <w:kern w:val="0"/>
+          <w:sz w:val="21"/>
+          <w:szCs w:val="21"/>
+          <w14:ligatures w14:val="none"/>
+        </w:rPr>
+      </w:pPr>
+      <w:r>
+        <w:rPr>
+          <w:rFonts w:ascii="Times New Roman" w:eastAsia="Times New Roman" w:hAnsi="Times New Roman" w:cs="Times New Roman"/>
+          <w:b/>
+          <w:bCs/>
+          <w:color w:val="000000" w:themeColor="text1"/>
+          <w:kern w:val="0"/>
+          <w:sz w:val="21"/>
+          <w:szCs w:val="21"/>
+          <w14:ligatures w14:val="none"/>
+        </w:rPr>
+        <w:t>Features displayed:</w:t>
+      </w:r>
+    </w:p>
+    <w:p>
+      <w:pPr>
+        <w:numPr>
+          <w:ilvl w:val="0"/>
+          <w:numId w:val="9"/>
+        </w:numPr>
+        <w:spacing w:before="100" w:beforeAutospacing="1" w:after="100" w:afterAutospacing="1" w:line="240" w:lineRule="auto"/>
+        <w:rPr>
+          <w:rFonts w:ascii="Times New Roman" w:eastAsia="Times New Roman" w:hAnsi="Times New Roman" w:cs="Times New Roman"/>
+          <w:color w:val="000000" w:themeColor="text1"/>
+          <w:kern w:val="0"/>
+          <w:sz w:val="21"/>
+          <w:szCs w:val="21"/>
+          <w14:ligatures w14:val="none"/>
+        </w:rPr>
+      </w:pPr>
+      <w:r>
+        <w:rPr>
+          <w:rFonts w:ascii="Times New Roman" w:eastAsia="Times New Roman" w:hAnsi="Times New Roman" w:cs="Times New Roman"/>
+          <w:color w:val="000000" w:themeColor="text1"/>
+          <w:kern w:val="0"/>
+          <w:sz w:val="21"/>
+          <w:szCs w:val="21"/>
+          <w14:ligatures w14:val="none"/>
+        </w:rPr>
+        <w:t>Select friend dropdown</w:t>
+      </w:r>
+    </w:p>
+    <w:p>
+      <w:pPr>
+        <w:numPr>
+          <w:ilvl w:val="0"/>
+          <w:numId w:val="9"/>
+        </w:numPr>
+        <w:spacing w:before="100" w:beforeAutospacing="1" w:after="100" w:afterAutospacing="1" w:line="240" w:lineRule="auto"/>
+        <w:rPr>
+          <w:rFonts w:ascii="Times New Roman" w:eastAsia="Times New Roman" w:hAnsi="Times New Roman" w:cs="Times New Roman"/>
+          <w:color w:val="000000" w:themeColor="text1"/>
+          <w:kern w:val="0"/>
+          <w:sz w:val="21"/>
+          <w:szCs w:val="21"/>
+          <w14:ligatures w14:val="none"/>
+        </w:rPr>
+      </w:pPr>
+      <w:r>
+        <w:rPr>
+          <w:rFonts w:ascii="Times New Roman" w:eastAsia="Times New Roman" w:hAnsi="Times New Roman" w:cs="Times New Roman"/>
+          <w:color w:val="000000" w:themeColor="text1"/>
+          <w:kern w:val="0"/>
+          <w:sz w:val="21"/>
+          <w:szCs w:val="21"/>
+          <w14:ligatures w14:val="none"/>
+        </w:rPr>
+        <w:t>Amount entry field</w:t>
+      </w:r>
+    </w:p>
+    <w:p>
+      <w:pPr>
+        <w:numPr>
+          <w:ilvl w:val="0"/>
+          <w:numId w:val="9"/>
+        </w:numPr>
+        <w:spacing w:before="100" w:beforeAutospacing="1" w:after="100" w:afterAutospacing="1" w:line="240" w:lineRule="auto"/>
+        <w:rPr>
+          <w:rFonts w:ascii="Times New Roman" w:eastAsia="Times New Roman" w:hAnsi="Times New Roman" w:cs="Times New Roman"/>
+          <w:color w:val="000000" w:themeColor="text1"/>
+          <w:kern w:val="0"/>
+          <w:sz w:val="21"/>
+          <w:szCs w:val="21"/>
+          <w14:ligatures w14:val="none"/>
+        </w:rPr>
+      </w:pPr>
+      <w:r>
+        <w:rPr>
+          <w:rFonts w:ascii="Times New Roman" w:eastAsia="Times New Roman" w:hAnsi="Times New Roman" w:cs="Times New Roman"/>
+          <w:color w:val="000000" w:themeColor="text1"/>
+          <w:kern w:val="0"/>
+          <w:sz w:val="21"/>
+          <w:szCs w:val="21"/>
+          <w14:ligatures w14:val="none"/>
+        </w:rPr>
+        <w:t>Description field</w:t>
+      </w:r>
+    </w:p>
+    <w:p>
+      <w:pPr>
+        <w:numPr>
+          <w:ilvl w:val="0"/>
+          <w:numId w:val="9"/>
+        </w:numPr>
+        <w:spacing w:before="100" w:beforeAutospacing="1" w:after="100" w:afterAutospacing="1" w:line="240" w:lineRule="auto"/>
+        <w:rPr>
+          <w:rFonts w:ascii="Times New Roman" w:eastAsia="Times New Roman" w:hAnsi="Times New Roman" w:cs="Times New Roman"/>
+          <w:color w:val="000000" w:themeColor="text1"/>
+          <w:kern w:val="0"/>
+          <w:sz w:val="21"/>
+          <w:szCs w:val="21"/>
+          <w14:ligatures w14:val="none"/>
+        </w:rPr>
+      </w:pPr>
+      <w:r>
+        <w:rPr>
+          <w:rFonts w:ascii="Times New Roman" w:eastAsia="Times New Roman" w:hAnsi="Times New Roman" w:cs="Times New Roman"/>
+          <w:color w:val="000000" w:themeColor="text1"/>
+          <w:kern w:val="0"/>
+          <w:sz w:val="21"/>
+          <w:szCs w:val="21"/>
+          <w14:ligatures w14:val="none"/>
+        </w:rPr>
         <w:t>Date picker</w:t>
       </w:r>
     </w:p>

</xml_diff>